<commit_message>
Adds texts and notes to Raimondi: Lukacs and Adorno
</commit_message>
<xml_diff>
--- a/Colloquium_Raimondi/WiSe_23/FR_Kolloquium_PlanWiSe 2023 24.docx
+++ b/Colloquium_Raimondi/WiSe_23/FR_Kolloquium_PlanWiSe 2023 24.docx
@@ -487,7 +487,34 @@
         <w:t xml:space="preserve"> die Formen der großen Epik</w:t>
       </w:r>
       <w:r>
-        <w:t>, Neuwied-Berlin 1971, S. 22-82.</w:t>
+        <w:t>, Neuwied</w:t>
+      </w:r>
+      <w:r>
+        <w:t>/</w:t>
+      </w:r>
+      <w:r>
+        <w:t>Berlin 1971, S. 2</w:t>
+      </w:r>
+      <w:r>
+        <w:t>1</w:t>
+      </w:r>
+      <w:r>
+        <w:t>-</w:t>
+      </w:r>
+      <w:r>
+        <w:t>8</w:t>
+      </w:r>
+      <w:r>
+        <w:t>2</w:t>
+      </w:r>
+      <w:r>
+        <w:t xml:space="preserve"> (insbes. 21-46; 61-82)</w:t>
+      </w:r>
+      <w:r>
+        <w:t>.</w:t>
+      </w:r>
+      <w:r>
+        <w:t xml:space="preserve"> </w:t>
       </w:r>
     </w:p>
     <w:p/>
@@ -539,15 +566,13 @@
         <w:t xml:space="preserve">, </w:t>
       </w:r>
       <w:r>
-        <w:t xml:space="preserve">„Die Verdinglichung und das </w:t>
-      </w:r>
-      <w:proofErr w:type="spellStart"/>
-      <w:r>
-        <w:t>Bewußtsein</w:t>
-      </w:r>
-      <w:proofErr w:type="spellEnd"/>
-      <w:r>
-        <w:t xml:space="preserve"> des Proletariats“, in: </w:t>
+        <w:t>„</w:t>
+      </w:r>
+      <w:r>
+        <w:t>Klassenbewusstsein</w:t>
+      </w:r>
+      <w:r>
+        <w:t xml:space="preserve">“, in: </w:t>
       </w:r>
       <w:r>
         <w:rPr>
@@ -579,60 +604,10 @@
         <w:t xml:space="preserve">, S. </w:t>
       </w:r>
       <w:r>
-        <w:t>257-286</w:t>
-      </w:r>
-      <w:r>
-        <w:t xml:space="preserve"> (ergänzend: </w:t>
-      </w:r>
-      <w:r>
         <w:t>218-256</w:t>
       </w:r>
       <w:r>
-        <w:t>)</w:t>
-      </w:r>
-      <w:r>
         <w:t>.</w:t>
-      </w:r>
-    </w:p>
-    <w:p>
-      <w:pPr>
-        <w:ind w:left="2127" w:hanging="3"/>
-        <w:rPr>
-          <w:sz w:val="22"/>
-          <w:szCs w:val="22"/>
-        </w:rPr>
-      </w:pPr>
-      <w:r>
-        <w:rPr>
-          <w:i/>
-          <w:iCs/>
-          <w:sz w:val="22"/>
-          <w:szCs w:val="22"/>
-        </w:rPr>
-        <w:lastRenderedPageBreak/>
-        <w:t>Hintergrund</w:t>
-      </w:r>
-      <w:r>
-        <w:rPr>
-          <w:sz w:val="22"/>
-          <w:szCs w:val="22"/>
-        </w:rPr>
-        <w:t xml:space="preserve">: Alfred Sohn-Rethel, </w:t>
-      </w:r>
-      <w:r>
-        <w:rPr>
-          <w:i/>
-          <w:sz w:val="22"/>
-          <w:szCs w:val="22"/>
-        </w:rPr>
-        <w:t>Warenform und Denkform</w:t>
-      </w:r>
-      <w:r>
-        <w:rPr>
-          <w:sz w:val="22"/>
-          <w:szCs w:val="22"/>
-        </w:rPr>
-        <w:t>, Frankfurt/Main 1978, v.a. S. 103-133 (ergänzend: S. 27-89).</w:t>
       </w:r>
     </w:p>
     <w:p>
@@ -664,13 +639,14 @@
           <w:b/>
           <w:bCs/>
         </w:rPr>
-        <w:t>Formen des Denkens</w:t>
+        <w:lastRenderedPageBreak/>
+        <w:t>Warenform und Denkform</w:t>
       </w:r>
     </w:p>
     <w:p>
       <w:pPr>
         <w:spacing w:after="120"/>
-        <w:ind w:left="2166" w:hanging="2166"/>
+        <w:ind w:left="2126" w:hanging="2126"/>
       </w:pPr>
       <w:r>
         <w:rPr>
@@ -687,48 +663,63 @@
           <w:b/>
           <w:bCs/>
         </w:rPr>
-        <w:t>Theodor W. Adorno</w:t>
-      </w:r>
-      <w:r>
-        <w:t>, „Der Essay als Form“</w:t>
-      </w:r>
-      <w:r>
-        <w:t xml:space="preserve">, in: </w:t>
-      </w:r>
-      <w:proofErr w:type="spellStart"/>
-      <w:r>
-        <w:t>ders</w:t>
-      </w:r>
-      <w:proofErr w:type="spellEnd"/>
-      <w:r>
-        <w:t xml:space="preserve">., </w:t>
+        <w:t>Georg Lukács</w:t>
+      </w:r>
+      <w:r>
+        <w:t xml:space="preserve">, </w:t>
+      </w:r>
+      <w:r>
+        <w:t xml:space="preserve">„Die Verdinglichung und das </w:t>
+      </w:r>
+      <w:proofErr w:type="spellStart"/>
+      <w:r>
+        <w:t>Bewußtsein</w:t>
+      </w:r>
+      <w:proofErr w:type="spellEnd"/>
+      <w:r>
+        <w:t xml:space="preserve"> des Proletariats“, in: </w:t>
       </w:r>
       <w:r>
         <w:rPr>
           <w:i/>
-          <w:iCs/>
-        </w:rPr>
-        <w:t>Noten zur Literatur</w:t>
-      </w:r>
-      <w:r>
-        <w:t>, GS 11, Frankfurt/M. 2003, S. 9-33.</w:t>
-      </w:r>
-    </w:p>
-    <w:p>
-      <w:pPr>
-        <w:ind w:left="2166" w:hanging="2166"/>
+        </w:rPr>
+        <w:t xml:space="preserve">Geschichte und </w:t>
+      </w:r>
+      <w:proofErr w:type="spellStart"/>
+      <w:r>
+        <w:rPr>
+          <w:i/>
+        </w:rPr>
+        <w:t>Klassenbewußtsein</w:t>
+      </w:r>
+      <w:proofErr w:type="spellEnd"/>
+      <w:r>
+        <w:t>, Darmstadt</w:t>
+      </w:r>
+      <w:r>
+        <w:t>/</w:t>
+      </w:r>
+      <w:r>
+        <w:t>Neuwied 197</w:t>
+      </w:r>
+      <w:r>
+        <w:t>7</w:t>
+      </w:r>
+      <w:r>
+        <w:t xml:space="preserve">, S. </w:t>
+      </w:r>
+      <w:r>
+        <w:t>257-286.</w:t>
+      </w:r>
+    </w:p>
+    <w:p>
+      <w:pPr>
+        <w:ind w:left="2127" w:hanging="3"/>
         <w:rPr>
           <w:sz w:val="22"/>
           <w:szCs w:val="22"/>
         </w:rPr>
       </w:pPr>
-      <w:r>
-        <w:rPr>
-          <w:b/>
-          <w:bCs/>
-        </w:rPr>
-        <w:tab/>
-      </w:r>
       <w:r>
         <w:rPr>
           <w:i/>
@@ -743,55 +734,36 @@
           <w:sz w:val="22"/>
           <w:szCs w:val="22"/>
         </w:rPr>
-        <w:t>:</w:t>
-      </w:r>
-      <w:r>
-        <w:rPr>
-          <w:b/>
-          <w:bCs/>
+        <w:t xml:space="preserve">: Alfred Sohn-Rethel, </w:t>
+      </w:r>
+      <w:r>
+        <w:rPr>
+          <w:i/>
           <w:sz w:val="22"/>
           <w:szCs w:val="22"/>
         </w:rPr>
-        <w:t xml:space="preserve"> </w:t>
-      </w:r>
-      <w:r>
-        <w:rPr>
-          <w:b/>
-          <w:bCs/>
+        <w:t>Warenform und Denkform</w:t>
+      </w:r>
+      <w:r>
+        <w:rPr>
           <w:sz w:val="22"/>
           <w:szCs w:val="22"/>
         </w:rPr>
-        <w:t>Georg Lukács</w:t>
+        <w:t>, Frankfurt/M</w:t>
       </w:r>
       <w:r>
         <w:rPr>
           <w:sz w:val="22"/>
           <w:szCs w:val="22"/>
         </w:rPr>
-        <w:t>,</w:t>
+        <w:t xml:space="preserve">. </w:t>
       </w:r>
       <w:r>
         <w:rPr>
           <w:sz w:val="22"/>
           <w:szCs w:val="22"/>
         </w:rPr>
-        <w:t xml:space="preserve"> „Über Form und Wesen des Essays. Brief an Leo Popper“, in: </w:t>
-      </w:r>
-      <w:proofErr w:type="spellStart"/>
-      <w:r>
-        <w:rPr>
-          <w:sz w:val="22"/>
-          <w:szCs w:val="22"/>
-        </w:rPr>
-        <w:t>ders</w:t>
-      </w:r>
-      <w:proofErr w:type="spellEnd"/>
-      <w:r>
-        <w:rPr>
-          <w:sz w:val="22"/>
-          <w:szCs w:val="22"/>
-        </w:rPr>
-        <w:t>., Die Seele und die Formen, Bielefeld 2011, S. 23-44.</w:t>
+        <w:t>1978, v.a. S. 103-133 (ergänzend: S. 27-89).</w:t>
       </w:r>
     </w:p>
     <w:p>
@@ -819,12 +791,13 @@
           <w:b/>
           <w:bCs/>
         </w:rPr>
-        <w:t>Arbeit als ästhetische Formung</w:t>
-      </w:r>
-    </w:p>
-    <w:p>
-      <w:pPr>
-        <w:ind w:left="2166" w:hanging="2148"/>
+        <w:t>Formen des Denkens</w:t>
+      </w:r>
+    </w:p>
+    <w:p>
+      <w:pPr>
+        <w:spacing w:after="120"/>
+        <w:ind w:left="2166" w:hanging="2166"/>
       </w:pPr>
       <w:r>
         <w:rPr>
@@ -841,10 +814,10 @@
           <w:b/>
           <w:bCs/>
         </w:rPr>
-        <w:t>Karl Marx</w:t>
-      </w:r>
-      <w:r>
-        <w:t xml:space="preserve">, „„Die entfremdete Arbeit“, „Das Verhältnis des Privateigentums“ und „Privateigentum und Arbeit“, in: </w:t>
+        <w:t>Theodor W. Adorno</w:t>
+      </w:r>
+      <w:r>
+        <w:t xml:space="preserve">, „Der Essay als Form“, in: </w:t>
       </w:r>
       <w:proofErr w:type="spellStart"/>
       <w:r>
@@ -859,10 +832,90 @@
           <w:i/>
           <w:iCs/>
         </w:rPr>
-        <w:t>Ökonomisch-philosophische Manuskripte aus dem Jahr 1844</w:t>
-      </w:r>
-      <w:r>
-        <w:t>, MEW 42, Berlin 1968, S. 510-522, 523-530, 530-556.</w:t>
+        <w:t>Noten zur Literatur</w:t>
+      </w:r>
+      <w:r>
+        <w:t>, GS 11, Frankfurt/M. 2003, S. 9-33.</w:t>
+      </w:r>
+    </w:p>
+    <w:p>
+      <w:pPr>
+        <w:ind w:left="2166" w:hanging="2166"/>
+        <w:rPr>
+          <w:sz w:val="22"/>
+          <w:szCs w:val="22"/>
+        </w:rPr>
+      </w:pPr>
+      <w:r>
+        <w:rPr>
+          <w:b/>
+          <w:bCs/>
+        </w:rPr>
+        <w:tab/>
+      </w:r>
+      <w:r>
+        <w:rPr>
+          <w:i/>
+          <w:iCs/>
+          <w:sz w:val="22"/>
+          <w:szCs w:val="22"/>
+        </w:rPr>
+        <w:t>Hintergrund</w:t>
+      </w:r>
+      <w:r>
+        <w:rPr>
+          <w:sz w:val="22"/>
+          <w:szCs w:val="22"/>
+        </w:rPr>
+        <w:t>:</w:t>
+      </w:r>
+      <w:r>
+        <w:rPr>
+          <w:b/>
+          <w:bCs/>
+          <w:sz w:val="22"/>
+          <w:szCs w:val="22"/>
+        </w:rPr>
+        <w:t xml:space="preserve"> Georg Lukács</w:t>
+      </w:r>
+      <w:r>
+        <w:rPr>
+          <w:sz w:val="22"/>
+          <w:szCs w:val="22"/>
+        </w:rPr>
+        <w:t xml:space="preserve">, „Über Form und Wesen des Essays. Brief an Leo Popper“, in: </w:t>
+      </w:r>
+      <w:proofErr w:type="spellStart"/>
+      <w:r>
+        <w:rPr>
+          <w:sz w:val="22"/>
+          <w:szCs w:val="22"/>
+        </w:rPr>
+        <w:t>ders</w:t>
+      </w:r>
+      <w:proofErr w:type="spellEnd"/>
+      <w:r>
+        <w:rPr>
+          <w:sz w:val="22"/>
+          <w:szCs w:val="22"/>
+        </w:rPr>
+        <w:t xml:space="preserve">., </w:t>
+      </w:r>
+      <w:r>
+        <w:rPr>
+          <w:i/>
+          <w:iCs/>
+          <w:sz w:val="22"/>
+          <w:szCs w:val="22"/>
+        </w:rPr>
+        <w:t>Die Seele und die Formen</w:t>
+      </w:r>
+      <w:r>
+        <w:rPr>
+          <w:sz w:val="22"/>
+          <w:szCs w:val="22"/>
+        </w:rPr>
+        <w:t>, Bielefeld 2011, S. 23-44.</w:t>
       </w:r>
     </w:p>
     <w:p>
@@ -1236,165 +1289,157 @@
           <w:b/>
           <w:bCs/>
         </w:rPr>
+        <w:t>Projektpräsentation</w:t>
+      </w:r>
+      <w:r>
+        <w:rPr>
+          <w:b/>
+          <w:bCs/>
+        </w:rPr>
+        <w:t>en</w:t>
+      </w:r>
+    </w:p>
+    <w:p>
+      <w:pPr>
+        <w:ind w:left="2127" w:hanging="2127"/>
+        <w:rPr>
+          <w:b/>
+          <w:bCs/>
+          <w:lang w:val="en-US"/>
+        </w:rPr>
+      </w:pPr>
+      <w:r>
+        <w:rPr>
+          <w:b/>
+          <w:bCs/>
+        </w:rPr>
         <w:lastRenderedPageBreak/>
-        <w:t>Projektpräsentation</w:t>
+        <w:t>19.12.</w:t>
+      </w:r>
+      <w:r>
+        <w:rPr>
+          <w:b/>
+          <w:bCs/>
+        </w:rPr>
+        <w:tab/>
+      </w:r>
+      <w:proofErr w:type="spellStart"/>
+      <w:r>
+        <w:rPr>
+          <w:b/>
+          <w:bCs/>
+          <w:lang w:val="en-US"/>
+        </w:rPr>
+        <w:t>Ioanna</w:t>
+      </w:r>
+      <w:proofErr w:type="spellEnd"/>
+      <w:r>
+        <w:rPr>
+          <w:b/>
+          <w:bCs/>
+          <w:lang w:val="en-US"/>
+        </w:rPr>
+        <w:t xml:space="preserve"> </w:t>
+      </w:r>
+      <w:proofErr w:type="spellStart"/>
+      <w:r>
+        <w:rPr>
+          <w:b/>
+          <w:bCs/>
+          <w:lang w:val="en-US"/>
+        </w:rPr>
+        <w:t>Bartsidi</w:t>
+      </w:r>
+      <w:proofErr w:type="spellEnd"/>
+      <w:r>
+        <w:rPr>
+          <w:b/>
+          <w:bCs/>
+          <w:lang w:val="en-US"/>
+        </w:rPr>
+        <w:t xml:space="preserve">, </w:t>
+      </w:r>
+      <w:r>
+        <w:rPr>
+          <w:lang w:val="en-US"/>
+        </w:rPr>
+        <w:t>„</w:t>
+      </w:r>
+      <w:r>
+        <w:rPr>
+          <w:lang w:val="en-US"/>
+        </w:rPr>
+        <w:t>Historicity and the present of philosophical discourse in Hegel and post-</w:t>
+      </w:r>
+      <w:proofErr w:type="spellStart"/>
+      <w:r>
+        <w:rPr>
+          <w:lang w:val="en-US"/>
+        </w:rPr>
+        <w:t>hegelian</w:t>
+      </w:r>
+      <w:proofErr w:type="spellEnd"/>
+      <w:r>
+        <w:rPr>
+          <w:lang w:val="en-US"/>
+        </w:rPr>
+        <w:t xml:space="preserve"> models</w:t>
+      </w:r>
+      <w:r>
+        <w:rPr>
+          <w:lang w:val="en-US"/>
+        </w:rPr>
+        <w:t>”</w:t>
       </w:r>
     </w:p>
     <w:p>
       <w:pPr>
         <w:ind w:left="2127" w:hanging="2127"/>
-        <w:rPr>
-          <w:b/>
-          <w:bCs/>
-          <w:lang w:val="en-US"/>
-        </w:rPr>
-      </w:pPr>
-      <w:r>
-        <w:rPr>
-          <w:b/>
-          <w:bCs/>
-        </w:rPr>
-        <w:t>19.12.</w:t>
-      </w:r>
-      <w:r>
-        <w:rPr>
-          <w:b/>
-          <w:bCs/>
+      </w:pPr>
+      <w:r>
+        <w:rPr>
+          <w:b/>
+          <w:bCs/>
+          <w:lang w:val="en-US"/>
         </w:rPr>
         <w:tab/>
       </w:r>
-      <w:proofErr w:type="spellStart"/>
-      <w:r>
-        <w:rPr>
-          <w:b/>
-          <w:bCs/>
-          <w:lang w:val="en-US"/>
-        </w:rPr>
-        <w:t>Ioanna</w:t>
-      </w:r>
-      <w:proofErr w:type="spellEnd"/>
-      <w:r>
-        <w:rPr>
-          <w:b/>
-          <w:bCs/>
-          <w:lang w:val="en-US"/>
-        </w:rPr>
-        <w:t xml:space="preserve"> </w:t>
-      </w:r>
-      <w:proofErr w:type="spellStart"/>
-      <w:r>
-        <w:rPr>
-          <w:b/>
-          <w:bCs/>
-          <w:lang w:val="en-US"/>
-        </w:rPr>
-        <w:t>Bartsidi</w:t>
-      </w:r>
-      <w:proofErr w:type="spellEnd"/>
-      <w:r>
-        <w:rPr>
-          <w:b/>
-          <w:bCs/>
-          <w:lang w:val="en-US"/>
+      <w:r>
+        <w:rPr>
+          <w:b/>
+          <w:bCs/>
+        </w:rPr>
+        <w:t xml:space="preserve">Niccolò </w:t>
+      </w:r>
+      <w:proofErr w:type="spellStart"/>
+      <w:r>
+        <w:rPr>
+          <w:b/>
+          <w:bCs/>
+        </w:rPr>
+        <w:t>Izzi</w:t>
+      </w:r>
+      <w:proofErr w:type="spellEnd"/>
+      <w:r>
+        <w:rPr>
+          <w:b/>
+          <w:bCs/>
         </w:rPr>
         <w:t xml:space="preserve">, </w:t>
       </w:r>
       <w:r>
-        <w:rPr>
-          <w:lang w:val="en-US"/>
-        </w:rPr>
-        <w:t>„</w:t>
-      </w:r>
-      <w:r>
-        <w:rPr>
-          <w:lang w:val="en-US"/>
-        </w:rPr>
-        <w:t>Historicity and the present of philosophical discourse in Hegel and post-</w:t>
-      </w:r>
-      <w:proofErr w:type="spellStart"/>
-      <w:r>
-        <w:rPr>
-          <w:lang w:val="en-US"/>
-        </w:rPr>
-        <w:t>hegelian</w:t>
-      </w:r>
-      <w:proofErr w:type="spellEnd"/>
-      <w:r>
-        <w:rPr>
-          <w:lang w:val="en-US"/>
-        </w:rPr>
-        <w:t xml:space="preserve"> models</w:t>
-      </w:r>
-      <w:r>
-        <w:rPr>
-          <w:lang w:val="en-US"/>
-        </w:rPr>
-        <w:t>”</w:t>
+        <w:t>“Das transformative Potential der Kunst und</w:t>
+      </w:r>
+      <w:r>
+        <w:t xml:space="preserve"> sein politischer Wert“</w:t>
       </w:r>
     </w:p>
     <w:p>
       <w:pPr>
         <w:ind w:left="2127" w:hanging="2127"/>
         <w:rPr>
-          <w:lang w:val="en-US"/>
-        </w:rPr>
-      </w:pPr>
-      <w:r>
-        <w:rPr>
-          <w:b/>
-          <w:bCs/>
-          <w:lang w:val="en-US"/>
-        </w:rPr>
-        <w:tab/>
-      </w:r>
-      <w:proofErr w:type="spellStart"/>
-      <w:r>
-        <w:rPr>
-          <w:b/>
-          <w:bCs/>
-          <w:lang w:val="en-US"/>
-        </w:rPr>
-        <w:t>Imyeon</w:t>
-      </w:r>
-      <w:proofErr w:type="spellEnd"/>
-      <w:r>
-        <w:rPr>
-          <w:b/>
-          <w:bCs/>
-          <w:lang w:val="en-US"/>
-        </w:rPr>
-        <w:t xml:space="preserve"> </w:t>
-      </w:r>
-      <w:r>
-        <w:rPr>
-          <w:b/>
-          <w:bCs/>
-          <w:lang w:val="en-US"/>
-        </w:rPr>
-        <w:t>Han</w:t>
-      </w:r>
-      <w:r>
-        <w:rPr>
-          <w:b/>
-          <w:bCs/>
-          <w:lang w:val="en-US"/>
-        </w:rPr>
-        <w:t xml:space="preserve">, </w:t>
-      </w:r>
-      <w:r>
-        <w:rPr>
-          <w:lang w:val="en-US"/>
-        </w:rPr>
-        <w:t>N.N.</w:t>
-      </w:r>
-    </w:p>
-    <w:p>
-      <w:pPr>
-        <w:ind w:left="2127" w:hanging="2127"/>
-        <w:rPr>
-          <w:b/>
-          <w:bCs/>
-          <w:lang w:val="en-US"/>
+          <w:b/>
+          <w:bCs/>
         </w:rPr>
       </w:pPr>
     </w:p>
@@ -1419,6 +1464,13 @@
         </w:rPr>
         <w:t>Projektpräsentation</w:t>
       </w:r>
+      <w:r>
+        <w:rPr>
+          <w:b/>
+          <w:bCs/>
+        </w:rPr>
+        <w:t>en</w:t>
+      </w:r>
     </w:p>
     <w:p>
       <w:pPr>
@@ -1852,6 +1904,13 @@
         </w:rPr>
         <w:t>Projektpräsentation</w:t>
       </w:r>
+      <w:r>
+        <w:rPr>
+          <w:b/>
+          <w:bCs/>
+        </w:rPr>
+        <w:t>en</w:t>
+      </w:r>
     </w:p>
     <w:p>
       <w:pPr>
@@ -2000,6 +2059,9 @@
     <w:p>
       <w:pPr>
         <w:ind w:left="2127" w:hanging="2127"/>
+        <w:rPr>
+          <w:lang w:val="en-US"/>
+        </w:rPr>
       </w:pPr>
       <w:r>
         <w:rPr>
@@ -2044,13 +2106,47 @@
         <w:t xml:space="preserve">On ethical consumption." </w:t>
       </w:r>
       <w:r>
-        <w:t>(Lektüre und Diskussion</w:t>
-      </w:r>
-      <w:r>
+        <w:rPr>
+          <w:lang w:val="en-US"/>
+        </w:rPr>
+        <w:t>(</w:t>
+      </w:r>
+      <w:proofErr w:type="spellStart"/>
+      <w:r>
+        <w:rPr>
+          <w:lang w:val="en-US"/>
+        </w:rPr>
+        <w:t>Lektüre</w:t>
+      </w:r>
+      <w:proofErr w:type="spellEnd"/>
+      <w:r>
+        <w:rPr>
+          <w:lang w:val="en-US"/>
+        </w:rPr>
+        <w:t xml:space="preserve"> und </w:t>
+      </w:r>
+      <w:proofErr w:type="spellStart"/>
+      <w:r>
+        <w:rPr>
+          <w:lang w:val="en-US"/>
+        </w:rPr>
+        <w:t>Diskussion</w:t>
+      </w:r>
+      <w:proofErr w:type="spellEnd"/>
+      <w:r>
+        <w:rPr>
+          <w:lang w:val="en-US"/>
+        </w:rPr>
         <w:t>)</w:t>
       </w:r>
     </w:p>
-    <w:p/>
+    <w:p>
+      <w:pPr>
+        <w:rPr>
+          <w:lang w:val="en-US"/>
+        </w:rPr>
+      </w:pPr>
+    </w:p>
     <w:p>
       <w:pPr>
         <w:pBdr>
@@ -2073,10 +2169,20 @@
         <w:lastRenderedPageBreak/>
         <w:t>Projektpräsentation</w:t>
       </w:r>
+      <w:r>
+        <w:rPr>
+          <w:b/>
+          <w:bCs/>
+        </w:rPr>
+        <w:t>en</w:t>
+      </w:r>
     </w:p>
     <w:p>
       <w:pPr>
         <w:ind w:left="2127" w:hanging="2127"/>
+        <w:rPr>
+          <w:lang w:val="en-US"/>
+        </w:rPr>
       </w:pPr>
       <w:r>
         <w:rPr>
@@ -2091,6 +2197,47 @@
           <w:bCs/>
         </w:rPr>
         <w:tab/>
+      </w:r>
+      <w:r>
+        <w:rPr>
+          <w:b/>
+          <w:bCs/>
+          <w:lang w:val="en-US"/>
+        </w:rPr>
+        <w:t>(</w:t>
+      </w:r>
+      <w:proofErr w:type="spellStart"/>
+      <w:r>
+        <w:rPr>
+          <w:b/>
+          <w:bCs/>
+          <w:lang w:val="en-US"/>
+        </w:rPr>
+        <w:t>s.</w:t>
+      </w:r>
+      <w:r>
+        <w:rPr>
+          <w:b/>
+          <w:bCs/>
+          <w:lang w:val="en-US"/>
+        </w:rPr>
+        <w:t>t.</w:t>
+      </w:r>
+      <w:proofErr w:type="spellEnd"/>
+      <w:r>
+        <w:rPr>
+          <w:b/>
+          <w:bCs/>
+          <w:lang w:val="en-US"/>
+        </w:rPr>
+        <w:t xml:space="preserve">!) </w:t>
+      </w:r>
+      <w:r>
+        <w:rPr>
+          <w:b/>
+          <w:bCs/>
+          <w:lang w:val="en-US"/>
+        </w:rPr>
         <w:t xml:space="preserve">Elena </w:t>
       </w:r>
       <w:proofErr w:type="spellStart"/>
@@ -2098,6 +2245,7 @@
         <w:rPr>
           <w:b/>
           <w:bCs/>
+          <w:lang w:val="en-US"/>
         </w:rPr>
         <w:t>Romagnoli</w:t>
       </w:r>
@@ -2106,63 +2254,58 @@
         <w:rPr>
           <w:b/>
           <w:bCs/>
+          <w:lang w:val="en-US"/>
         </w:rPr>
         <w:t xml:space="preserve">, </w:t>
       </w:r>
       <w:r>
-        <w:t>"</w:t>
-      </w:r>
-      <w:proofErr w:type="spellStart"/>
-      <w:r>
-        <w:t>Gadamer's</w:t>
-      </w:r>
-      <w:proofErr w:type="spellEnd"/>
-      <w:r>
-        <w:t xml:space="preserve"> performative </w:t>
-      </w:r>
-      <w:proofErr w:type="spellStart"/>
-      <w:r>
-        <w:t>aesthetics</w:t>
-      </w:r>
-      <w:proofErr w:type="spellEnd"/>
-      <w:r>
-        <w:t xml:space="preserve">: </w:t>
-      </w:r>
-      <w:proofErr w:type="spellStart"/>
-      <w:r>
-        <w:t>between</w:t>
-      </w:r>
-      <w:proofErr w:type="spellEnd"/>
-      <w:r>
-        <w:t xml:space="preserve"> </w:t>
-      </w:r>
-      <w:proofErr w:type="spellStart"/>
-      <w:r>
-        <w:t>idealism</w:t>
-      </w:r>
-      <w:proofErr w:type="spellEnd"/>
-      <w:r>
-        <w:t xml:space="preserve"> and </w:t>
-      </w:r>
-      <w:proofErr w:type="spellStart"/>
-      <w:r>
+        <w:rPr>
+          <w:lang w:val="en-US"/>
+        </w:rPr>
+        <w:t>„</w:t>
+      </w:r>
+      <w:r>
+        <w:rPr>
+          <w:lang w:val="en-US"/>
+        </w:rPr>
+        <w:t xml:space="preserve">Gadamer's performative aesthetics: between idealism and </w:t>
+      </w:r>
+      <w:proofErr w:type="gramStart"/>
+      <w:r>
+        <w:rPr>
+          <w:lang w:val="en-US"/>
+        </w:rPr>
         <w:t>pragmatism</w:t>
       </w:r>
-      <w:proofErr w:type="spellEnd"/>
-      <w:r>
-        <w:t>"</w:t>
-      </w:r>
+      <w:r>
+        <w:rPr>
+          <w:lang w:val="en-US"/>
+        </w:rPr>
+        <w:t>“</w:t>
+      </w:r>
+      <w:proofErr w:type="gramEnd"/>
     </w:p>
     <w:p>
       <w:pPr>
         <w:ind w:left="2127" w:hanging="2127"/>
-      </w:pPr>
-      <w:r>
-        <w:rPr>
-          <w:b/>
-          <w:bCs/>
+        <w:rPr>
+          <w:b/>
+          <w:bCs/>
+        </w:rPr>
+      </w:pPr>
+      <w:r>
+        <w:rPr>
+          <w:b/>
+          <w:bCs/>
+          <w:lang w:val="en-US"/>
         </w:rPr>
         <w:tab/>
+      </w:r>
+      <w:r>
+        <w:rPr>
+          <w:b/>
+          <w:bCs/>
+        </w:rPr>
         <w:t>Ben</w:t>
       </w:r>
       <w:r>
@@ -2173,8 +2316,64 @@
         <w:t xml:space="preserve"> Seel, </w:t>
       </w:r>
       <w:r>
-        <w:t>N.N.</w:t>
-      </w:r>
+        <w:t>„Es ist, als hätten sie Paris durch Angstbereitschaft gerettet.“ Surrealismus und die Verarbeitung des Schreckens.</w:t>
+      </w:r>
+    </w:p>
+    <w:p>
+      <w:pPr>
+        <w:ind w:left="2127" w:hanging="3"/>
+      </w:pPr>
+      <w:r>
+        <w:rPr>
+          <w:b/>
+          <w:bCs/>
+        </w:rPr>
+        <w:t xml:space="preserve">Romeo </w:t>
+      </w:r>
+      <w:proofErr w:type="spellStart"/>
+      <w:r>
+        <w:rPr>
+          <w:b/>
+          <w:bCs/>
+        </w:rPr>
+        <w:t>Bottiglia</w:t>
+      </w:r>
+      <w:proofErr w:type="spellEnd"/>
+      <w:r>
+        <w:rPr>
+          <w:b/>
+          <w:bCs/>
+        </w:rPr>
+        <w:t xml:space="preserve">, </w:t>
+      </w:r>
+      <w:r>
+        <w:rPr>
+          <w:b/>
+          <w:bCs/>
+        </w:rPr>
+        <w:t>„</w:t>
+      </w:r>
+      <w:r>
+        <w:t>Das Nicht-Identische</w:t>
+      </w:r>
+      <w:r>
+        <w:t xml:space="preserve"> in Adornos </w:t>
+      </w:r>
+      <w:r>
+        <w:rPr>
+          <w:i/>
+          <w:iCs/>
+        </w:rPr>
+        <w:t>Ästhetische Theorie</w:t>
+      </w:r>
+      <w:r>
+        <w:t>“</w:t>
+      </w:r>
+    </w:p>
+    <w:p>
+      <w:pPr>
+        <w:ind w:left="2127" w:hanging="2127"/>
+      </w:pPr>
     </w:p>
     <w:p/>
     <w:p/>

</xml_diff>